<commit_message>
modified report for lab4
</commit_message>
<xml_diff>
--- a/Lab4/Звіт.docx
+++ b/Lab4/Звіт.docx
@@ -178,7 +178,6 @@
           <w:rFonts w:ascii="Times New Roman" w:hAnsi="Times New Roman" w:cs="Times New Roman"/>
           <w:sz w:val="32"/>
           <w:szCs w:val="32"/>
-          <w:lang w:val="uk-UA"/>
         </w:rPr>
       </w:pPr>
       <w:r>
@@ -189,7 +188,16 @@
           <w:szCs w:val="40"/>
           <w:lang w:val="uk-UA"/>
         </w:rPr>
-        <w:t>Лабораторна робота 1</w:t>
+        <w:t xml:space="preserve">Лабораторна робота </w:t>
+      </w:r>
+      <w:r>
+        <w:rPr>
+          <w:rFonts w:ascii="Times New Roman" w:hAnsi="Times New Roman" w:cs="Times New Roman"/>
+          <w:bCs/>
+          <w:sz w:val="40"/>
+          <w:szCs w:val="40"/>
+        </w:rPr>
+        <w:t>4</w:t>
       </w:r>
     </w:p>
     <w:p>
@@ -342,17 +350,49 @@
           <w:rFonts w:ascii="Arial" w:hAnsi="Arial" w:cs="Arial"/>
           <w:b/>
           <w:bCs/>
-          <w:sz w:val="28"/>
-          <w:szCs w:val="28"/>
-          <w:lang w:val="uk-UA"/>
-        </w:rPr>
-        <w:t>Мова гіпертекстової розмітки сайту HTML-5</w:t>
-      </w:r>
-      <w:r>
-        <w:rPr>
-          <w:rFonts w:ascii="Times New Roman" w:hAnsi="Times New Roman" w:cs="Times New Roman"/>
+          <w:sz w:val="24"/>
+          <w:szCs w:val="24"/>
+          <w:lang w:val="uk-UA"/>
+        </w:rPr>
+        <w:t>Доступ до об'єктів і сценаріям</w:t>
+      </w:r>
+      <w:r>
+        <w:rPr>
+          <w:rFonts w:ascii="Arial" w:hAnsi="Arial" w:cs="Arial"/>
           <w:b/>
           <w:bCs/>
+          <w:sz w:val="24"/>
+          <w:szCs w:val="24"/>
+          <w:lang w:val="uk-UA"/>
+        </w:rPr>
+        <w:t>.</w:t>
+      </w:r>
+      <w:r>
+        <w:rPr>
+          <w:rFonts w:ascii="Arial" w:hAnsi="Arial" w:cs="Arial"/>
+          <w:b/>
+          <w:bCs/>
+          <w:sz w:val="24"/>
+          <w:szCs w:val="24"/>
+        </w:rPr>
+        <w:t xml:space="preserve"> </w:t>
+      </w:r>
+      <w:r>
+        <w:rPr>
+          <w:rFonts w:ascii="Arial" w:hAnsi="Arial" w:cs="Arial"/>
+          <w:b/>
+          <w:bCs/>
+          <w:sz w:val="24"/>
+          <w:szCs w:val="24"/>
+          <w:lang w:val="uk-UA"/>
+        </w:rPr>
+        <w:t>Доступ до властивостей і методів об'єктів</w:t>
+      </w:r>
+      <w:r>
+        <w:rPr>
+          <w:rFonts w:ascii="Times New Roman" w:hAnsi="Times New Roman" w:cs="Times New Roman"/>
+          <w:b/>
+          <w:bCs/>
           <w:sz w:val="32"/>
           <w:szCs w:val="32"/>
           <w:lang w:val="uk-UA"/>
@@ -508,63 +548,71 @@
     </w:p>
     <w:p>
       <w:pPr>
+        <w:rPr>
+          <w:lang w:val="uk-UA"/>
+        </w:rPr>
+      </w:pPr>
+    </w:p>
+    <w:p>
+      <w:pPr>
         <w:jc w:val="center"/>
         <w:rPr>
-          <w:lang w:val="uk-UA"/>
-        </w:rPr>
-      </w:pPr>
+          <w:rFonts w:ascii="Times New Roman" w:hAnsi="Times New Roman" w:cs="Times New Roman"/>
+          <w:sz w:val="32"/>
+          <w:szCs w:val="32"/>
+        </w:rPr>
+      </w:pPr>
+      <w:r>
+        <w:rPr>
+          <w:rFonts w:ascii="Times New Roman" w:hAnsi="Times New Roman" w:cs="Times New Roman"/>
+          <w:sz w:val="32"/>
+          <w:szCs w:val="32"/>
+          <w:lang w:val="uk-UA"/>
+        </w:rPr>
+        <w:t>КИЇВ-202</w:t>
+      </w:r>
+      <w:r>
+        <w:rPr>
+          <w:rFonts w:ascii="Times New Roman" w:hAnsi="Times New Roman" w:cs="Times New Roman"/>
+          <w:sz w:val="32"/>
+          <w:szCs w:val="32"/>
+        </w:rPr>
+        <w:t>3</w:t>
+      </w:r>
     </w:p>
     <w:p>
       <w:pPr>
         <w:jc w:val="center"/>
         <w:rPr>
-          <w:lang w:val="uk-UA"/>
-        </w:rPr>
-      </w:pPr>
-    </w:p>
-    <w:p>
-      <w:pPr>
-        <w:jc w:val="center"/>
-        <w:rPr>
-          <w:rFonts w:ascii="Times New Roman" w:hAnsi="Times New Roman" w:cs="Times New Roman"/>
-          <w:sz w:val="32"/>
-          <w:szCs w:val="32"/>
-        </w:rPr>
-      </w:pPr>
-      <w:r>
-        <w:rPr>
-          <w:rFonts w:ascii="Times New Roman" w:hAnsi="Times New Roman" w:cs="Times New Roman"/>
-          <w:sz w:val="32"/>
-          <w:szCs w:val="32"/>
-          <w:lang w:val="uk-UA"/>
-        </w:rPr>
-        <w:t>КИЇВ-202</w:t>
-      </w:r>
-      <w:r>
-        <w:rPr>
-          <w:rFonts w:ascii="Times New Roman" w:hAnsi="Times New Roman" w:cs="Times New Roman"/>
-          <w:sz w:val="32"/>
-          <w:szCs w:val="32"/>
-        </w:rPr>
-        <w:t>3</w:t>
-      </w:r>
-    </w:p>
-    <w:p>
-      <w:pPr>
-        <w:jc w:val="center"/>
-        <w:rPr>
-          <w:rFonts w:ascii="Times New Roman" w:hAnsi="Times New Roman" w:cs="Times New Roman"/>
-          <w:sz w:val="28"/>
-          <w:lang w:val="uk-UA"/>
-        </w:rPr>
-      </w:pPr>
-      <w:r>
-        <w:rPr>
-          <w:rFonts w:ascii="Times New Roman" w:hAnsi="Times New Roman" w:cs="Times New Roman"/>
-          <w:sz w:val="28"/>
+          <w:rFonts w:ascii="Times New Roman" w:hAnsi="Times New Roman" w:cs="Times New Roman"/>
+          <w:sz w:val="28"/>
+          <w:lang w:val="uk-UA"/>
+        </w:rPr>
+      </w:pPr>
+      <w:r>
+        <w:rPr>
+          <w:rFonts w:ascii="Times New Roman" w:hAnsi="Times New Roman" w:cs="Times New Roman"/>
+          <w:b/>
+          <w:sz w:val="40"/>
           <w:lang w:val="uk-UA"/>
         </w:rPr>
         <w:lastRenderedPageBreak/>
+        <w:t>Варіант 1</w:t>
+      </w:r>
+      <w:r>
+        <w:rPr>
+          <w:rFonts w:ascii="Times New Roman" w:hAnsi="Times New Roman" w:cs="Times New Roman"/>
+          <w:sz w:val="28"/>
+          <w:lang w:val="uk-UA"/>
+        </w:rPr>
+        <w:br/>
+      </w:r>
+      <w:r>
+        <w:rPr>
+          <w:rFonts w:ascii="Times New Roman" w:hAnsi="Times New Roman" w:cs="Times New Roman"/>
+          <w:sz w:val="28"/>
+          <w:lang w:val="uk-UA"/>
+        </w:rPr>
         <w:t>Виконання роботи</w:t>
       </w:r>
     </w:p>
@@ -605,15 +653,25 @@
             <w:rFonts w:ascii="Times New Roman" w:hAnsi="Times New Roman" w:cs="Times New Roman"/>
             <w:sz w:val="28"/>
           </w:rPr>
-          <w:t>https://github.com/Limbo2332/Frontend_Labs/tree/main/Lab1</w:t>
+          <w:t>https://github.com/Limbo2332/Frontend_Labs/tree/main/Lab</w:t>
+        </w:r>
+        <w:r>
+          <w:rPr>
+            <w:rStyle w:val="a3"/>
+            <w:rFonts w:ascii="Times New Roman" w:hAnsi="Times New Roman" w:cs="Times New Roman"/>
+            <w:sz w:val="28"/>
+          </w:rPr>
+          <w:t>4</w:t>
         </w:r>
       </w:hyperlink>
     </w:p>
     <w:p>
       <w:pPr>
         <w:rPr>
-          <w:rFonts w:ascii="Times New Roman" w:hAnsi="Times New Roman" w:cs="Times New Roman"/>
-          <w:sz w:val="28"/>
+          <w:rStyle w:val="a3"/>
+          <w:rFonts w:ascii="Times New Roman" w:hAnsi="Times New Roman" w:cs="Times New Roman"/>
+          <w:sz w:val="28"/>
+          <w:lang w:val="en-US"/>
         </w:rPr>
       </w:pPr>
       <w:r>
@@ -749,7 +807,7 @@
             <w:rFonts w:ascii="Times New Roman" w:hAnsi="Times New Roman" w:cs="Times New Roman"/>
             <w:sz w:val="28"/>
           </w:rPr>
-          <w:t>1/</w:t>
+          <w:t>4/</w:t>
         </w:r>
         <w:r>
           <w:rPr>
@@ -784,6 +842,38 @@
         <w:rPr>
           <w:rFonts w:ascii="Times New Roman" w:hAnsi="Times New Roman" w:cs="Times New Roman"/>
           <w:sz w:val="28"/>
+          <w:lang w:val="en-US"/>
+        </w:rPr>
+      </w:pPr>
+      <w:r>
+        <w:rPr>
+          <w:rStyle w:val="a3"/>
+          <w:rFonts w:ascii="Times New Roman" w:hAnsi="Times New Roman" w:cs="Times New Roman"/>
+          <w:color w:val="auto"/>
+          <w:sz w:val="28"/>
+          <w:u w:val="none"/>
+          <w:lang w:val="uk-UA"/>
+        </w:rPr>
+        <w:t>Завдання 1</w:t>
+      </w:r>
+      <w:r>
+        <w:rPr>
+          <w:rStyle w:val="a3"/>
+          <w:rFonts w:ascii="Times New Roman" w:hAnsi="Times New Roman" w:cs="Times New Roman"/>
+          <w:color w:val="auto"/>
+          <w:sz w:val="28"/>
+          <w:u w:val="none"/>
+          <w:lang w:val="en-US"/>
+        </w:rPr>
+        <w:t>:</w:t>
+      </w:r>
+    </w:p>
+    <w:p>
+      <w:pPr>
+        <w:rPr>
+          <w:rFonts w:ascii="Times New Roman" w:hAnsi="Times New Roman" w:cs="Times New Roman"/>
+          <w:sz w:val="28"/>
+          <w:lang w:val="uk-UA"/>
         </w:rPr>
       </w:pPr>
       <w:r>
@@ -792,9 +882,9 @@
           <w:lang w:val="uk-UA" w:eastAsia="uk-UA"/>
         </w:rPr>
         <w:drawing>
-          <wp:inline distT="0" distB="0" distL="0" distR="0" wp14:anchorId="1E91693B" wp14:editId="56DC24A0">
-            <wp:extent cx="5927090" cy="3276600"/>
-            <wp:effectExtent l="0" t="0" r="0" b="0"/>
+          <wp:inline distT="0" distB="0" distL="0" distR="0" wp14:anchorId="3E124BD6" wp14:editId="5BB066A1">
+            <wp:extent cx="5940425" cy="2751455"/>
+            <wp:effectExtent l="0" t="0" r="3175" b="0"/>
             <wp:docPr id="1" name="Рисунок 1"/>
             <wp:cNvGraphicFramePr>
               <a:graphicFrameLocks xmlns:a="http://schemas.openxmlformats.org/drawingml/2006/main" noChangeAspect="1"/>
@@ -815,7 +905,7 @@
                   <pic:spPr>
                     <a:xfrm>
                       <a:off x="0" y="0"/>
-                      <a:ext cx="5941907" cy="3284791"/>
+                      <a:ext cx="5940425" cy="2751455"/>
                     </a:xfrm>
                     <a:prstGeom prst="rect">
                       <a:avLst/>
@@ -842,7 +932,7 @@
           <w:sz w:val="28"/>
           <w:lang w:val="uk-UA"/>
         </w:rPr>
-        <w:t xml:space="preserve">Результат валідації </w:t>
+        <w:t>Завдання 2</w:t>
       </w:r>
       <w:r>
         <w:rPr>
@@ -850,7 +940,30 @@
           <w:sz w:val="28"/>
           <w:lang w:val="en-US"/>
         </w:rPr>
-        <w:t xml:space="preserve">html коду: </w:t>
+        <w:t xml:space="preserve">: </w:t>
+      </w:r>
+    </w:p>
+    <w:p>
+      <w:pPr>
+        <w:rPr>
+          <w:rFonts w:ascii="Times New Roman" w:hAnsi="Times New Roman" w:cs="Times New Roman"/>
+          <w:sz w:val="28"/>
+        </w:rPr>
+      </w:pPr>
+      <w:r>
+        <w:rPr>
+          <w:rFonts w:ascii="Times New Roman" w:hAnsi="Times New Roman" w:cs="Times New Roman"/>
+          <w:sz w:val="28"/>
+          <w:lang w:val="uk-UA"/>
+        </w:rPr>
+        <w:t>Після кліку додати та збільшити</w:t>
+      </w:r>
+      <w:r>
+        <w:rPr>
+          <w:rFonts w:ascii="Times New Roman" w:hAnsi="Times New Roman" w:cs="Times New Roman"/>
+          <w:sz w:val="28"/>
+        </w:rPr>
+        <w:t>:</w:t>
       </w:r>
     </w:p>
     <w:p>
@@ -866,10 +979,10 @@
           <w:lang w:val="uk-UA" w:eastAsia="uk-UA"/>
         </w:rPr>
         <w:drawing>
-          <wp:inline distT="0" distB="0" distL="0" distR="0" wp14:anchorId="740E53C1" wp14:editId="7C50E654">
-            <wp:extent cx="5940425" cy="2814955"/>
-            <wp:effectExtent l="0" t="0" r="3175" b="4445"/>
-            <wp:docPr id="2" name="Рисунок 2"/>
+          <wp:inline distT="0" distB="0" distL="0" distR="0" wp14:anchorId="7B469E1D" wp14:editId="613FA5BC">
+            <wp:extent cx="5940425" cy="2257425"/>
+            <wp:effectExtent l="0" t="0" r="3175" b="9525"/>
+            <wp:docPr id="4" name="Рисунок 4"/>
             <wp:cNvGraphicFramePr>
               <a:graphicFrameLocks xmlns:a="http://schemas.openxmlformats.org/drawingml/2006/main" noChangeAspect="1"/>
             </wp:cNvGraphicFramePr>
@@ -889,7 +1002,7 @@
                   <pic:spPr>
                     <a:xfrm>
                       <a:off x="0" y="0"/>
-                      <a:ext cx="5940425" cy="2814955"/>
+                      <a:ext cx="5940425" cy="2257425"/>
                     </a:xfrm>
                     <a:prstGeom prst="rect">
                       <a:avLst/>
@@ -911,14 +1024,38 @@
       </w:pPr>
       <w:r>
         <w:rPr>
+          <w:rFonts w:ascii="Times New Roman" w:hAnsi="Times New Roman" w:cs="Times New Roman"/>
+          <w:sz w:val="28"/>
+          <w:lang w:val="uk-UA"/>
+        </w:rPr>
+        <w:t>Після двох кліків зменшити та видалити</w:t>
+      </w:r>
+      <w:r>
+        <w:rPr>
+          <w:rFonts w:ascii="Times New Roman" w:hAnsi="Times New Roman" w:cs="Times New Roman"/>
+          <w:sz w:val="28"/>
+        </w:rPr>
+        <w:t xml:space="preserve">: </w:t>
+      </w:r>
+    </w:p>
+    <w:p>
+      <w:pPr>
+        <w:rPr>
+          <w:rFonts w:ascii="Times New Roman" w:hAnsi="Times New Roman" w:cs="Times New Roman"/>
+          <w:sz w:val="28"/>
+        </w:rPr>
+      </w:pPr>
+      <w:r>
+        <w:rPr>
           <w:noProof/>
           <w:lang w:val="uk-UA" w:eastAsia="uk-UA"/>
         </w:rPr>
+        <w:lastRenderedPageBreak/>
         <w:drawing>
-          <wp:inline distT="0" distB="0" distL="0" distR="0" wp14:anchorId="087ED760" wp14:editId="252E14F5">
-            <wp:extent cx="5940425" cy="1105535"/>
-            <wp:effectExtent l="0" t="0" r="3175" b="0"/>
-            <wp:docPr id="3" name="Рисунок 3"/>
+          <wp:inline distT="0" distB="0" distL="0" distR="0" wp14:anchorId="379F78B9" wp14:editId="4CB58222">
+            <wp:extent cx="5381625" cy="5705475"/>
+            <wp:effectExtent l="0" t="0" r="9525" b="9525"/>
+            <wp:docPr id="5" name="Рисунок 5"/>
             <wp:cNvGraphicFramePr>
               <a:graphicFrameLocks xmlns:a="http://schemas.openxmlformats.org/drawingml/2006/main" noChangeAspect="1"/>
             </wp:cNvGraphicFramePr>
@@ -938,7 +1075,7 @@
                   <pic:spPr>
                     <a:xfrm>
                       <a:off x="0" y="0"/>
-                      <a:ext cx="5940425" cy="1105535"/>
+                      <a:ext cx="5381625" cy="5705475"/>
                     </a:xfrm>
                     <a:prstGeom prst="rect">
                       <a:avLst/>
@@ -956,7 +1093,56 @@
         <w:rPr>
           <w:rFonts w:ascii="Times New Roman" w:hAnsi="Times New Roman" w:cs="Times New Roman"/>
           <w:sz w:val="28"/>
-          <w:lang w:val="uk-UA"/>
+        </w:rPr>
+      </w:pPr>
+      <w:r>
+        <w:rPr>
+          <w:noProof/>
+          <w:lang w:val="uk-UA" w:eastAsia="uk-UA"/>
+        </w:rPr>
+        <w:drawing>
+          <wp:inline distT="0" distB="0" distL="0" distR="0" wp14:anchorId="7E6CB4D5" wp14:editId="63E2E2C6">
+            <wp:extent cx="5940425" cy="3312795"/>
+            <wp:effectExtent l="0" t="0" r="3175" b="1905"/>
+            <wp:docPr id="6" name="Рисунок 6"/>
+            <wp:cNvGraphicFramePr>
+              <a:graphicFrameLocks xmlns:a="http://schemas.openxmlformats.org/drawingml/2006/main" noChangeAspect="1"/>
+            </wp:cNvGraphicFramePr>
+            <a:graphic xmlns:a="http://schemas.openxmlformats.org/drawingml/2006/main">
+              <a:graphicData uri="http://schemas.openxmlformats.org/drawingml/2006/picture">
+                <pic:pic xmlns:pic="http://schemas.openxmlformats.org/drawingml/2006/picture">
+                  <pic:nvPicPr>
+                    <pic:cNvPr id="1" name=""/>
+                    <pic:cNvPicPr/>
+                  </pic:nvPicPr>
+                  <pic:blipFill>
+                    <a:blip r:embed="rId9"/>
+                    <a:stretch>
+                      <a:fillRect/>
+                    </a:stretch>
+                  </pic:blipFill>
+                  <pic:spPr>
+                    <a:xfrm>
+                      <a:off x="0" y="0"/>
+                      <a:ext cx="5940425" cy="3312795"/>
+                    </a:xfrm>
+                    <a:prstGeom prst="rect">
+                      <a:avLst/>
+                    </a:prstGeom>
+                  </pic:spPr>
+                </pic:pic>
+              </a:graphicData>
+            </a:graphic>
+          </wp:inline>
+        </w:drawing>
+      </w:r>
+    </w:p>
+    <w:p>
+      <w:pPr>
+        <w:rPr>
+          <w:rFonts w:ascii="Times New Roman" w:hAnsi="Times New Roman" w:cs="Times New Roman"/>
+          <w:sz w:val="28"/>
+          <w:lang w:val="en-US"/>
         </w:rPr>
       </w:pPr>
       <w:r>
@@ -966,33 +1152,54 @@
           <w:lang w:val="uk-UA"/>
         </w:rPr>
         <w:lastRenderedPageBreak/>
-        <w:t xml:space="preserve">Висновок. В ході роботи я опанував основи </w:t>
-      </w:r>
-      <w:r>
-        <w:rPr>
-          <w:rFonts w:ascii="Times New Roman" w:hAnsi="Times New Roman" w:cs="Times New Roman"/>
-          <w:sz w:val="28"/>
-          <w:lang w:val="en-US"/>
-        </w:rPr>
-        <w:t>HTML</w:t>
-      </w:r>
-      <w:r>
-        <w:rPr>
-          <w:rFonts w:ascii="Times New Roman" w:hAnsi="Times New Roman" w:cs="Times New Roman"/>
-          <w:sz w:val="28"/>
-        </w:rPr>
-        <w:t xml:space="preserve">5 </w:t>
-      </w:r>
-      <w:r>
-        <w:rPr>
-          <w:rFonts w:ascii="Times New Roman" w:hAnsi="Times New Roman" w:cs="Times New Roman"/>
-          <w:sz w:val="28"/>
-          <w:lang w:val="uk-UA"/>
-        </w:rPr>
-        <w:t xml:space="preserve">та створив сайт на його основі. </w:t>
+        <w:t xml:space="preserve">Висновок. В ході роботи я опанував </w:t>
+      </w:r>
+      <w:r>
+        <w:rPr>
+          <w:rFonts w:ascii="Times New Roman" w:hAnsi="Times New Roman" w:cs="Times New Roman"/>
+          <w:sz w:val="28"/>
+          <w:lang w:val="uk-UA"/>
+        </w:rPr>
+        <w:t>р</w:t>
+      </w:r>
+      <w:r>
+        <w:rPr>
+          <w:rFonts w:ascii="Arial" w:hAnsi="Arial" w:cs="Arial"/>
+          <w:sz w:val="24"/>
+          <w:szCs w:val="24"/>
+          <w:lang w:val="uk-UA"/>
+        </w:rPr>
+        <w:t>ізні способи доступу до властивостей і методів об'єктів для внесення змін в HTML-документ</w:t>
+      </w:r>
+      <w:r>
+        <w:rPr>
+          <w:rFonts w:ascii="Arial" w:hAnsi="Arial" w:cs="Arial"/>
+          <w:sz w:val="24"/>
+          <w:szCs w:val="24"/>
+          <w:lang w:val="uk-UA"/>
+        </w:rPr>
+        <w:t xml:space="preserve"> </w:t>
       </w:r>
       <w:bookmarkStart w:id="1" w:name="_GoBack"/>
       <w:bookmarkEnd w:id="1"/>
+      <w:r>
+        <w:rPr>
+          <w:rFonts w:ascii="Arial" w:hAnsi="Arial" w:cs="Arial"/>
+          <w:sz w:val="24"/>
+          <w:szCs w:val="24"/>
+          <w:lang w:val="uk-UA"/>
+        </w:rPr>
+        <w:t xml:space="preserve">за допомогою </w:t>
+      </w:r>
+      <w:r>
+        <w:rPr>
+          <w:rFonts w:ascii="Arial" w:hAnsi="Arial" w:cs="Arial"/>
+          <w:sz w:val="24"/>
+          <w:szCs w:val="24"/>
+          <w:lang w:val="en-US"/>
+        </w:rPr>
+        <w:t>Javascript.</w:t>
+      </w:r>
     </w:p>
     <w:sectPr>
       <w:pgSz w:w="11906" w:h="16838"/>

</xml_diff>